<commit_message>
DOCS_221118_exec : 시연시나리오 추가
Former-commit-id: a873d01de5efe4e3f3e30480857baf7bde84fdb3
</commit_message>
<xml_diff>
--- a/exec/포팅매뉴얼.docx
+++ b/exec/포팅매뉴얼.docx
@@ -4,7 +4,161 @@
   <w:body>
     <w:p>
       <w:pPr>
+        <w:widowControl/>
+        <w:wordWrap/>
+        <w:autoSpaceDE/>
+        <w:autoSpaceDN/>
         <w:jc w:val="center"/>
+      </w:pPr>
+      <w:r>
+        <w:rPr>
+          <w:noProof/>
+        </w:rPr>
+        <w:drawing>
+          <wp:inline distT="0" distB="0" distL="0" distR="0" wp14:anchorId="7F2E23C5" wp14:editId="281F38B9">
+            <wp:extent cx="3381554" cy="3381554"/>
+            <wp:effectExtent l="0" t="0" r="9525" b="9525"/>
+            <wp:docPr id="6" name="그림 6" descr="C:\Users\SSAFY\AppData\Local\Microsoft\Windows\INetCache\Content.Word\zip_logo.png"/>
+            <wp:cNvGraphicFramePr>
+              <a:graphicFrameLocks xmlns:a="http://schemas.openxmlformats.org/drawingml/2006/main" noChangeAspect="1"/>
+            </wp:cNvGraphicFramePr>
+            <a:graphic xmlns:a="http://schemas.openxmlformats.org/drawingml/2006/main">
+              <a:graphicData uri="http://schemas.openxmlformats.org/drawingml/2006/picture">
+                <pic:pic xmlns:pic="http://schemas.openxmlformats.org/drawingml/2006/picture">
+                  <pic:nvPicPr>
+                    <pic:cNvPr id="0" name="Picture 44" descr="C:\Users\SSAFY\AppData\Local\Microsoft\Windows\INetCache\Content.Word\zip_logo.png"/>
+                    <pic:cNvPicPr>
+                      <a:picLocks noChangeAspect="1" noChangeArrowheads="1"/>
+                    </pic:cNvPicPr>
+                  </pic:nvPicPr>
+                  <pic:blipFill>
+                    <a:blip r:embed="rId6">
+                      <a:extLst>
+                        <a:ext uri="{28A0092B-C50C-407E-A947-70E740481C1C}">
+                          <a14:useLocalDpi xmlns:a14="http://schemas.microsoft.com/office/drawing/2010/main" val="0"/>
+                        </a:ext>
+                      </a:extLst>
+                    </a:blip>
+                    <a:srcRect/>
+                    <a:stretch>
+                      <a:fillRect/>
+                    </a:stretch>
+                  </pic:blipFill>
+                  <pic:spPr bwMode="auto">
+                    <a:xfrm>
+                      <a:off x="0" y="0"/>
+                      <a:ext cx="3387038" cy="3387038"/>
+                    </a:xfrm>
+                    <a:prstGeom prst="rect">
+                      <a:avLst/>
+                    </a:prstGeom>
+                    <a:noFill/>
+                    <a:ln>
+                      <a:noFill/>
+                    </a:ln>
+                  </pic:spPr>
+                </pic:pic>
+              </a:graphicData>
+            </a:graphic>
+          </wp:inline>
+        </w:drawing>
+      </w:r>
+    </w:p>
+    <w:p>
+      <w:pPr>
+        <w:widowControl/>
+        <w:wordWrap/>
+        <w:autoSpaceDE/>
+        <w:autoSpaceDN/>
+        <w:jc w:val="center"/>
+      </w:pPr>
+    </w:p>
+    <w:p>
+      <w:pPr>
+        <w:widowControl/>
+        <w:wordWrap/>
+        <w:autoSpaceDE/>
+        <w:autoSpaceDN/>
+        <w:jc w:val="center"/>
+      </w:pPr>
+    </w:p>
+    <w:p>
+      <w:pPr>
+        <w:widowControl/>
+        <w:wordWrap/>
+        <w:autoSpaceDE/>
+        <w:autoSpaceDN/>
+        <w:jc w:val="center"/>
+      </w:pPr>
+    </w:p>
+    <w:p>
+      <w:pPr>
+        <w:widowControl/>
+        <w:wordWrap/>
+        <w:autoSpaceDE/>
+        <w:autoSpaceDN/>
+        <w:jc w:val="center"/>
+      </w:pPr>
+      <w:r>
+        <w:rPr>
+          <w:rFonts w:hint="eastAsia"/>
+          <w:b/>
+          <w:sz w:val="40"/>
+          <w:szCs w:val="40"/>
+        </w:rPr>
+        <w:t xml:space="preserve">ZIP </w:t>
+      </w:r>
+      <w:proofErr w:type="spellStart"/>
+      <w:r>
+        <w:rPr>
+          <w:rFonts w:hint="eastAsia"/>
+          <w:b/>
+          <w:sz w:val="40"/>
+          <w:szCs w:val="40"/>
+        </w:rPr>
+        <w:t>포팅</w:t>
+      </w:r>
+      <w:proofErr w:type="spellEnd"/>
+      <w:r>
+        <w:rPr>
+          <w:rFonts w:hint="eastAsia"/>
+          <w:b/>
+          <w:sz w:val="40"/>
+          <w:szCs w:val="40"/>
+        </w:rPr>
+        <w:t xml:space="preserve"> </w:t>
+      </w:r>
+      <w:proofErr w:type="spellStart"/>
+      <w:r>
+        <w:rPr>
+          <w:rFonts w:hint="eastAsia"/>
+          <w:b/>
+          <w:sz w:val="40"/>
+          <w:szCs w:val="40"/>
+        </w:rPr>
+        <w:t>메뉴얼</w:t>
+      </w:r>
+      <w:proofErr w:type="spellEnd"/>
+    </w:p>
+    <w:p>
+      <w:pPr>
+        <w:widowControl/>
+        <w:wordWrap/>
+        <w:autoSpaceDE/>
+        <w:autoSpaceDN/>
+        <w:jc w:val="center"/>
+        <w:rPr>
+          <w:sz w:val="24"/>
+          <w:szCs w:val="24"/>
+        </w:rPr>
+      </w:pPr>
+    </w:p>
+    <w:p>
+      <w:pPr>
+        <w:jc w:val="center"/>
+        <w:rPr>
+          <w:rFonts w:hint="eastAsia"/>
+        </w:rPr>
         <w:sectPr>
           <w:pgSz w:w="11906" w:h="16838" w:code="9"/>
           <w:pgMar w:top="1701" w:right="1440" w:bottom="1440" w:left="1440" w:header="851" w:footer="992" w:gutter="0"/>
@@ -15,60 +169,11 @@
       </w:pPr>
       <w:r>
         <w:rPr>
-          <w:noProof/>
-        </w:rPr>
-        <w:drawing>
-          <wp:inline distT="0" distB="0" distL="0" distR="0" wp14:anchorId="18171CF3" wp14:editId="49BE5CDC">
-            <wp:extent cx="4219575" cy="4200525"/>
-            <wp:effectExtent l="0" t="0" r="0" b="0"/>
-            <wp:docPr id="4" name="내용 개체 틀 3"/>
-            <wp:cNvGraphicFramePr>
-              <a:graphicFrameLocks xmlns:a="http://schemas.openxmlformats.org/drawingml/2006/main" noGrp="1" noChangeAspect="1"/>
-            </wp:cNvGraphicFramePr>
-            <a:graphic xmlns:a="http://schemas.openxmlformats.org/drawingml/2006/main">
-              <a:graphicData uri="http://schemas.openxmlformats.org/drawingml/2006/picture">
-                <pic:pic xmlns:pic="http://schemas.openxmlformats.org/drawingml/2006/picture">
-                  <pic:nvPicPr>
-                    <pic:cNvPr id="4" name="내용 개체 틀 3"/>
-                    <pic:cNvPicPr>
-                      <a:picLocks noGrp="1" noChangeAspect="1"/>
-                    </pic:cNvPicPr>
-                  </pic:nvPicPr>
-                  <pic:blipFill>
-                    <a:blip r:embed="rId6">
-                      <a:extLst>
-                        <a:ext uri="{BEBA8EAE-BF5A-486C-A8C5-ECC9F3942E4B}">
-                          <a14:imgProps xmlns:a14="http://schemas.microsoft.com/office/drawing/2010/main">
-                            <a14:imgLayer r:embed="rId7">
-                              <a14:imgEffect>
-                                <a14:backgroundRemoval t="10000" b="90000" l="10000" r="90000"/>
-                              </a14:imgEffect>
-                            </a14:imgLayer>
-                          </a14:imgProps>
-                        </a:ext>
-                        <a:ext uri="{28A0092B-C50C-407E-A947-70E740481C1C}">
-                          <a14:useLocalDpi xmlns:a14="http://schemas.microsoft.com/office/drawing/2010/main" val="0"/>
-                        </a:ext>
-                      </a:extLst>
-                    </a:blip>
-                    <a:stretch>
-                      <a:fillRect/>
-                    </a:stretch>
-                  </pic:blipFill>
-                  <pic:spPr>
-                    <a:xfrm>
-                      <a:off x="0" y="0"/>
-                      <a:ext cx="4219575" cy="4200525"/>
-                    </a:xfrm>
-                    <a:prstGeom prst="rect">
-                      <a:avLst/>
-                    </a:prstGeom>
-                  </pic:spPr>
-                </pic:pic>
-              </a:graphicData>
-            </a:graphic>
-          </wp:inline>
-        </w:drawing>
+          <w:rFonts w:hint="eastAsia"/>
+          <w:sz w:val="24"/>
+          <w:szCs w:val="24"/>
+        </w:rPr>
+        <w:t>A407여섯싸둥이</w:t>
       </w:r>
     </w:p>
     <w:sdt>
@@ -517,7 +622,7 @@
                 <w:noProof/>
                 <w:webHidden/>
               </w:rPr>
-              <w:t>3</w:t>
+              <w:t>4</w:t>
             </w:r>
             <w:r>
               <w:rPr>
@@ -600,7 +705,7 @@
                 <w:noProof/>
                 <w:webHidden/>
               </w:rPr>
-              <w:t>3</w:t>
+              <w:t>4</w:t>
             </w:r>
             <w:r>
               <w:rPr>
@@ -683,7 +788,7 @@
                 <w:noProof/>
                 <w:webHidden/>
               </w:rPr>
-              <w:t>6</w:t>
+              <w:t>7</w:t>
             </w:r>
             <w:r>
               <w:rPr>
@@ -766,7 +871,7 @@
                 <w:noProof/>
                 <w:webHidden/>
               </w:rPr>
-              <w:t>8</w:t>
+              <w:t>9</w:t>
             </w:r>
             <w:r>
               <w:rPr>
@@ -848,7 +953,7 @@
                 <w:noProof/>
                 <w:webHidden/>
               </w:rPr>
-              <w:t>11</w:t>
+              <w:t>12</w:t>
             </w:r>
             <w:r>
               <w:rPr>
@@ -931,7 +1036,7 @@
                 <w:noProof/>
                 <w:webHidden/>
               </w:rPr>
-              <w:t>11</w:t>
+              <w:t>12</w:t>
             </w:r>
             <w:r>
               <w:rPr>
@@ -1014,7 +1119,7 @@
                 <w:noProof/>
                 <w:webHidden/>
               </w:rPr>
-              <w:t>11</w:t>
+              <w:t>12</w:t>
             </w:r>
             <w:r>
               <w:rPr>
@@ -1097,7 +1202,7 @@
                 <w:noProof/>
                 <w:webHidden/>
               </w:rPr>
-              <w:t>13</w:t>
+              <w:t>14</w:t>
             </w:r>
             <w:r>
               <w:rPr>
@@ -1180,7 +1285,7 @@
                 <w:noProof/>
                 <w:webHidden/>
               </w:rPr>
-              <w:t>13</w:t>
+              <w:t>14</w:t>
             </w:r>
             <w:r>
               <w:rPr>
@@ -1263,7 +1368,7 @@
                 <w:noProof/>
                 <w:webHidden/>
               </w:rPr>
-              <w:t>13</w:t>
+              <w:t>14</w:t>
             </w:r>
             <w:r>
               <w:rPr>
@@ -1346,7 +1451,7 @@
                 <w:noProof/>
                 <w:webHidden/>
               </w:rPr>
-              <w:t>14</w:t>
+              <w:t>15</w:t>
             </w:r>
             <w:r>
               <w:rPr>
@@ -1425,8 +1530,55 @@
       </w:r>
       <w:bookmarkEnd w:id="1"/>
     </w:p>
-    <w:p/>
-    <w:p/>
+    <w:p>
+      <w:pPr>
+        <w:rPr>
+          <w:rFonts w:hint="eastAsia"/>
+        </w:rPr>
+      </w:pPr>
+      <w:r>
+        <w:t xml:space="preserve">사랑하는 가족과 매일 주어지는 미션을 통해 소통하고, </w:t>
+      </w:r>
+      <w:proofErr w:type="spellStart"/>
+      <w:r>
+        <w:t>메타버스를</w:t>
+      </w:r>
+      <w:proofErr w:type="spellEnd"/>
+      <w:r>
+        <w:t xml:space="preserve"> 결합해 소통을 즐겁게 만드는</w:t>
+      </w:r>
+      <w:r>
+        <w:rPr>
+          <w:rFonts w:hint="eastAsia"/>
+        </w:rPr>
+        <w:t xml:space="preserve"> </w:t>
+      </w:r>
+      <w:proofErr w:type="spellStart"/>
+      <w:r>
+        <w:rPr>
+          <w:rFonts w:hint="eastAsia"/>
+        </w:rPr>
+        <w:t>게이미피케이션</w:t>
+      </w:r>
+      <w:proofErr w:type="spellEnd"/>
+      <w:r>
+        <w:rPr>
+          <w:rFonts w:hint="eastAsia"/>
+        </w:rPr>
+        <w:t xml:space="preserve"> </w:t>
+      </w:r>
+      <w:r>
+        <w:t xml:space="preserve">+ </w:t>
+      </w:r>
+      <w:r>
+        <w:rPr>
+          <w:rFonts w:hint="eastAsia"/>
+        </w:rPr>
+        <w:t>메타버스 결합 가족 소통 애플리케이션</w:t>
+      </w:r>
+      <w:bookmarkStart w:id="2" w:name="_GoBack"/>
+      <w:bookmarkEnd w:id="2"/>
+    </w:p>
     <w:p>
       <w:pPr>
         <w:pStyle w:val="2"/>
@@ -1435,14 +1587,14 @@
           <w:numId w:val="5"/>
         </w:numPr>
       </w:pPr>
-      <w:bookmarkStart w:id="2" w:name="_Toc119427270"/>
+      <w:bookmarkStart w:id="3" w:name="_Toc119427270"/>
       <w:r>
         <w:rPr>
           <w:rFonts w:hint="eastAsia"/>
         </w:rPr>
         <w:t>협업 툴 / 환경</w:t>
       </w:r>
-      <w:bookmarkEnd w:id="2"/>
+      <w:bookmarkEnd w:id="3"/>
     </w:p>
     <w:p>
       <w:pPr>
@@ -1732,14 +1884,14 @@
           <w:numId w:val="5"/>
         </w:numPr>
       </w:pPr>
-      <w:bookmarkStart w:id="3" w:name="_Toc119427271"/>
+      <w:bookmarkStart w:id="4" w:name="_Toc119427271"/>
       <w:r>
         <w:rPr>
           <w:rFonts w:hint="eastAsia"/>
         </w:rPr>
         <w:t>개발환경</w:t>
       </w:r>
-      <w:bookmarkEnd w:id="3"/>
+      <w:bookmarkEnd w:id="4"/>
     </w:p>
     <w:p>
       <w:pPr>
@@ -2233,7 +2385,7 @@
         <w:spacing w:before="100" w:beforeAutospacing="1" w:after="100" w:afterAutospacing="1" w:line="240" w:lineRule="auto"/>
         <w:jc w:val="left"/>
         <w:rPr>
-          <w:rFonts w:eastAsiaTheme="minorHAnsi" w:cs="굴림" w:hint="eastAsia"/>
+          <w:rFonts w:eastAsiaTheme="minorHAnsi" w:cs="굴림"/>
           <w:kern w:val="0"/>
           <w:szCs w:val="20"/>
         </w:rPr>
@@ -2468,14 +2620,14 @@
           <w:numId w:val="5"/>
         </w:numPr>
       </w:pPr>
-      <w:bookmarkStart w:id="4" w:name="_Toc119427272"/>
+      <w:bookmarkStart w:id="5" w:name="_Toc119427272"/>
       <w:r>
         <w:rPr>
           <w:rFonts w:hint="eastAsia"/>
         </w:rPr>
         <w:t>외부 서비스</w:t>
       </w:r>
-      <w:bookmarkEnd w:id="4"/>
+      <w:bookmarkEnd w:id="5"/>
     </w:p>
     <w:p>
       <w:r>
@@ -2536,7 +2688,7 @@
         </w:numPr>
         <w:ind w:leftChars="0" w:firstLineChars="0"/>
       </w:pPr>
-      <w:bookmarkStart w:id="5" w:name="_Toc119427273"/>
+      <w:bookmarkStart w:id="6" w:name="_Toc119427273"/>
       <w:r>
         <w:rPr>
           <w:rFonts w:hint="eastAsia"/>
@@ -2546,7 +2698,7 @@
       <w:r>
         <w:t>mazon Web Service S3 (Simple Storage Service)</w:t>
       </w:r>
-      <w:bookmarkEnd w:id="5"/>
+      <w:bookmarkEnd w:id="6"/>
     </w:p>
     <w:p>
       <w:pPr>
@@ -2674,7 +2826,7 @@
                           </pic:cNvPicPr>
                         </pic:nvPicPr>
                         <pic:blipFill>
-                          <a:blip r:embed="rId8" cstate="print">
+                          <a:blip r:embed="rId7" cstate="print">
                             <a:extLst>
                               <a:ext uri="{28A0092B-C50C-407E-A947-70E740481C1C}">
                                 <a14:useLocalDpi xmlns:a14="http://schemas.microsoft.com/office/drawing/2010/main" val="0"/>
@@ -3299,7 +3451,7 @@
         </w:numPr>
         <w:ind w:leftChars="0" w:firstLineChars="0"/>
       </w:pPr>
-      <w:bookmarkStart w:id="6" w:name="_Toc119427274"/>
+      <w:bookmarkStart w:id="7" w:name="_Toc119427274"/>
       <w:r>
         <w:rPr>
           <w:rFonts w:hint="eastAsia"/>
@@ -3309,7 +3461,7 @@
       <w:r>
         <w:t>oogle Gmail SMTP</w:t>
       </w:r>
-      <w:bookmarkEnd w:id="6"/>
+      <w:bookmarkEnd w:id="7"/>
     </w:p>
     <w:p>
       <w:pPr>
@@ -3903,14 +4055,14 @@
         </w:numPr>
         <w:ind w:leftChars="0" w:firstLineChars="0"/>
       </w:pPr>
-      <w:bookmarkStart w:id="7" w:name="_Toc119427275"/>
+      <w:bookmarkStart w:id="8" w:name="_Toc119427275"/>
       <w:r>
         <w:rPr>
           <w:rFonts w:hint="eastAsia"/>
         </w:rPr>
         <w:t>Firebase Messaging Service</w:t>
       </w:r>
-      <w:bookmarkEnd w:id="7"/>
+      <w:bookmarkEnd w:id="8"/>
     </w:p>
     <w:p>
       <w:pPr>
@@ -4448,14 +4600,14 @@
           <w:numId w:val="5"/>
         </w:numPr>
       </w:pPr>
-      <w:bookmarkStart w:id="8" w:name="_Toc119427276"/>
+      <w:bookmarkStart w:id="9" w:name="_Toc119427276"/>
       <w:r>
         <w:rPr>
           <w:rFonts w:hint="eastAsia"/>
         </w:rPr>
         <w:t>환경변수 설정 및 빌드</w:t>
       </w:r>
-      <w:bookmarkEnd w:id="8"/>
+      <w:bookmarkEnd w:id="9"/>
     </w:p>
     <w:p>
       <w:pPr>
@@ -4465,14 +4617,14 @@
           <w:numId w:val="5"/>
         </w:numPr>
       </w:pPr>
-      <w:bookmarkStart w:id="9" w:name="_Toc119427277"/>
+      <w:bookmarkStart w:id="10" w:name="_Toc119427277"/>
       <w:r>
         <w:rPr>
           <w:rFonts w:hint="eastAsia"/>
         </w:rPr>
         <w:t>환경변수 설정</w:t>
       </w:r>
-      <w:bookmarkEnd w:id="9"/>
+      <w:bookmarkEnd w:id="10"/>
     </w:p>
     <w:p>
       <w:pPr>
@@ -4483,7 +4635,7 @@
         </w:numPr>
         <w:ind w:leftChars="0" w:firstLineChars="0"/>
       </w:pPr>
-      <w:bookmarkStart w:id="10" w:name="_Toc119427278"/>
+      <w:bookmarkStart w:id="11" w:name="_Toc119427278"/>
       <w:r>
         <w:rPr>
           <w:rFonts w:hint="eastAsia"/>
@@ -4497,7 +4649,7 @@
       <w:r>
         <w:t>application.properties</w:t>
       </w:r>
-      <w:bookmarkEnd w:id="10"/>
+      <w:bookmarkEnd w:id="11"/>
       <w:proofErr w:type="spellEnd"/>
     </w:p>
     <w:p>
@@ -5369,14 +5521,14 @@
         </w:numPr>
         <w:ind w:leftChars="0" w:firstLineChars="0"/>
       </w:pPr>
-      <w:bookmarkStart w:id="11" w:name="_Toc119427279"/>
+      <w:bookmarkStart w:id="12" w:name="_Toc119427279"/>
       <w:r>
         <w:rPr>
           <w:rFonts w:hint="eastAsia"/>
         </w:rPr>
         <w:t>Android</w:t>
       </w:r>
-      <w:bookmarkEnd w:id="11"/>
+      <w:bookmarkEnd w:id="12"/>
     </w:p>
     <w:p>
       <w:pPr>
@@ -5464,14 +5616,14 @@
           <w:numId w:val="5"/>
         </w:numPr>
       </w:pPr>
-      <w:bookmarkStart w:id="12" w:name="_Toc119427280"/>
+      <w:bookmarkStart w:id="13" w:name="_Toc119427280"/>
       <w:r>
         <w:rPr>
           <w:rFonts w:hint="eastAsia"/>
         </w:rPr>
         <w:t>빌드</w:t>
       </w:r>
-      <w:bookmarkEnd w:id="12"/>
+      <w:bookmarkEnd w:id="13"/>
     </w:p>
     <w:p>
       <w:pPr>
@@ -5482,7 +5634,7 @@
         </w:numPr>
         <w:ind w:leftChars="0" w:firstLineChars="0"/>
       </w:pPr>
-      <w:bookmarkStart w:id="13" w:name="_Toc119427281"/>
+      <w:bookmarkStart w:id="14" w:name="_Toc119427281"/>
       <w:r>
         <w:rPr>
           <w:rFonts w:hint="eastAsia"/>
@@ -5498,7 +5650,7 @@
         </w:rPr>
         <w:t xml:space="preserve"> 구축</w:t>
       </w:r>
-      <w:bookmarkEnd w:id="13"/>
+      <w:bookmarkEnd w:id="14"/>
     </w:p>
     <w:p>
       <w:pPr>
@@ -8585,14 +8737,14 @@
         </w:numPr>
         <w:ind w:leftChars="0" w:firstLineChars="0"/>
       </w:pPr>
-      <w:bookmarkStart w:id="14" w:name="_Toc119427282"/>
+      <w:bookmarkStart w:id="15" w:name="_Toc119427282"/>
       <w:r>
         <w:rPr>
           <w:rFonts w:hint="eastAsia"/>
         </w:rPr>
         <w:t>Android Application 설치</w:t>
       </w:r>
-      <w:bookmarkEnd w:id="14"/>
+      <w:bookmarkEnd w:id="15"/>
     </w:p>
     <w:p>
       <w:pPr>
@@ -8698,6 +8850,7 @@
       <w:r>
         <w:rPr>
           <w:rFonts w:asciiTheme="majorHAnsi" w:eastAsiaTheme="majorHAnsi" w:hAnsiTheme="majorHAnsi"/>
+          <w:noProof/>
         </w:rPr>
         <w:drawing>
           <wp:anchor distT="0" distB="0" distL="114300" distR="114300" simplePos="0" relativeHeight="251658240" behindDoc="0" locked="0" layoutInCell="1" allowOverlap="1">
@@ -8827,15 +8980,13 @@
         <w:spacing w:after="0" w:line="244" w:lineRule="atLeast"/>
         <w:jc w:val="left"/>
         <w:rPr>
-          <w:rFonts w:asciiTheme="majorHAnsi" w:eastAsiaTheme="majorHAnsi" w:hAnsiTheme="majorHAnsi" w:cs="굴림체" w:hint="eastAsia"/>
-          <w:color w:val="000000"/>
-          <w:spacing w:val="4"/>
-          <w:kern w:val="0"/>
-          <w:szCs w:val="20"/>
-        </w:rPr>
-      </w:pPr>
-      <w:bookmarkStart w:id="15" w:name="_GoBack"/>
-      <w:bookmarkEnd w:id="15"/>
+          <w:rFonts w:asciiTheme="majorHAnsi" w:eastAsiaTheme="majorHAnsi" w:hAnsiTheme="majorHAnsi" w:cs="굴림체"/>
+          <w:color w:val="000000"/>
+          <w:spacing w:val="4"/>
+          <w:kern w:val="0"/>
+          <w:szCs w:val="20"/>
+        </w:rPr>
+      </w:pPr>
     </w:p>
     <w:sectPr>
       <w:pgSz w:w="11906" w:h="16838" w:code="9"/>
@@ -10349,6 +10500,118 @@
     </w:lvl>
   </w:abstractNum>
   <w:abstractNum w:abstractNumId="13" w15:restartNumberingAfterBreak="0">
+    <w:nsid w:val="311E05AF"/>
+    <w:multiLevelType w:val="hybridMultilevel"/>
+    <w:tmpl w:val="4C082102"/>
+    <w:lvl w:ilvl="0" w:tplc="947CBC6E">
+      <w:numFmt w:val="bullet"/>
+      <w:lvlText w:val="-"/>
+      <w:lvlJc w:val="left"/>
+      <w:pPr>
+        <w:ind w:left="760" w:hanging="360"/>
+      </w:pPr>
+      <w:rPr>
+        <w:rFonts w:ascii="맑은 고딕" w:eastAsia="맑은 고딕" w:hAnsi="맑은 고딕" w:cstheme="minorBidi" w:hint="eastAsia"/>
+      </w:rPr>
+    </w:lvl>
+    <w:lvl w:ilvl="1" w:tplc="04090003" w:tentative="1">
+      <w:start w:val="1"/>
+      <w:numFmt w:val="bullet"/>
+      <w:lvlText w:val=""/>
+      <w:lvlJc w:val="left"/>
+      <w:pPr>
+        <w:ind w:left="1200" w:hanging="400"/>
+      </w:pPr>
+      <w:rPr>
+        <w:rFonts w:ascii="Wingdings" w:hAnsi="Wingdings" w:hint="default"/>
+      </w:rPr>
+    </w:lvl>
+    <w:lvl w:ilvl="2" w:tplc="04090005" w:tentative="1">
+      <w:start w:val="1"/>
+      <w:numFmt w:val="bullet"/>
+      <w:lvlText w:val=""/>
+      <w:lvlJc w:val="left"/>
+      <w:pPr>
+        <w:ind w:left="1600" w:hanging="400"/>
+      </w:pPr>
+      <w:rPr>
+        <w:rFonts w:ascii="Wingdings" w:hAnsi="Wingdings" w:hint="default"/>
+      </w:rPr>
+    </w:lvl>
+    <w:lvl w:ilvl="3" w:tplc="04090001" w:tentative="1">
+      <w:start w:val="1"/>
+      <w:numFmt w:val="bullet"/>
+      <w:lvlText w:val=""/>
+      <w:lvlJc w:val="left"/>
+      <w:pPr>
+        <w:ind w:left="2000" w:hanging="400"/>
+      </w:pPr>
+      <w:rPr>
+        <w:rFonts w:ascii="Wingdings" w:hAnsi="Wingdings" w:hint="default"/>
+      </w:rPr>
+    </w:lvl>
+    <w:lvl w:ilvl="4" w:tplc="04090003" w:tentative="1">
+      <w:start w:val="1"/>
+      <w:numFmt w:val="bullet"/>
+      <w:lvlText w:val=""/>
+      <w:lvlJc w:val="left"/>
+      <w:pPr>
+        <w:ind w:left="2400" w:hanging="400"/>
+      </w:pPr>
+      <w:rPr>
+        <w:rFonts w:ascii="Wingdings" w:hAnsi="Wingdings" w:hint="default"/>
+      </w:rPr>
+    </w:lvl>
+    <w:lvl w:ilvl="5" w:tplc="04090005" w:tentative="1">
+      <w:start w:val="1"/>
+      <w:numFmt w:val="bullet"/>
+      <w:lvlText w:val=""/>
+      <w:lvlJc w:val="left"/>
+      <w:pPr>
+        <w:ind w:left="2800" w:hanging="400"/>
+      </w:pPr>
+      <w:rPr>
+        <w:rFonts w:ascii="Wingdings" w:hAnsi="Wingdings" w:hint="default"/>
+      </w:rPr>
+    </w:lvl>
+    <w:lvl w:ilvl="6" w:tplc="04090001" w:tentative="1">
+      <w:start w:val="1"/>
+      <w:numFmt w:val="bullet"/>
+      <w:lvlText w:val=""/>
+      <w:lvlJc w:val="left"/>
+      <w:pPr>
+        <w:ind w:left="3200" w:hanging="400"/>
+      </w:pPr>
+      <w:rPr>
+        <w:rFonts w:ascii="Wingdings" w:hAnsi="Wingdings" w:hint="default"/>
+      </w:rPr>
+    </w:lvl>
+    <w:lvl w:ilvl="7" w:tplc="04090003" w:tentative="1">
+      <w:start w:val="1"/>
+      <w:numFmt w:val="bullet"/>
+      <w:lvlText w:val=""/>
+      <w:lvlJc w:val="left"/>
+      <w:pPr>
+        <w:ind w:left="3600" w:hanging="400"/>
+      </w:pPr>
+      <w:rPr>
+        <w:rFonts w:ascii="Wingdings" w:hAnsi="Wingdings" w:hint="default"/>
+      </w:rPr>
+    </w:lvl>
+    <w:lvl w:ilvl="8" w:tplc="04090005" w:tentative="1">
+      <w:start w:val="1"/>
+      <w:numFmt w:val="bullet"/>
+      <w:lvlText w:val=""/>
+      <w:lvlJc w:val="left"/>
+      <w:pPr>
+        <w:ind w:left="4000" w:hanging="400"/>
+      </w:pPr>
+      <w:rPr>
+        <w:rFonts w:ascii="Wingdings" w:hAnsi="Wingdings" w:hint="default"/>
+      </w:rPr>
+    </w:lvl>
+  </w:abstractNum>
+  <w:abstractNum w:abstractNumId="14" w15:restartNumberingAfterBreak="0">
     <w:nsid w:val="318B4F5E"/>
     <w:multiLevelType w:val="multilevel"/>
     <w:tmpl w:val="0409001D"/>
@@ -10434,7 +10697,7 @@
       </w:pPr>
     </w:lvl>
   </w:abstractNum>
-  <w:abstractNum w:abstractNumId="14" w15:restartNumberingAfterBreak="0">
+  <w:abstractNum w:abstractNumId="15" w15:restartNumberingAfterBreak="0">
     <w:nsid w:val="31EB47C6"/>
     <w:multiLevelType w:val="hybridMultilevel"/>
     <w:tmpl w:val="3404D2BC"/>
@@ -10526,7 +10789,7 @@
       </w:pPr>
     </w:lvl>
   </w:abstractNum>
-  <w:abstractNum w:abstractNumId="15" w15:restartNumberingAfterBreak="0">
+  <w:abstractNum w:abstractNumId="16" w15:restartNumberingAfterBreak="0">
     <w:nsid w:val="32D14097"/>
     <w:multiLevelType w:val="multilevel"/>
     <w:tmpl w:val="8EF6154C"/>
@@ -10639,7 +10902,7 @@
       </w:rPr>
     </w:lvl>
   </w:abstractNum>
-  <w:abstractNum w:abstractNumId="16" w15:restartNumberingAfterBreak="0">
+  <w:abstractNum w:abstractNumId="17" w15:restartNumberingAfterBreak="0">
     <w:nsid w:val="36300406"/>
     <w:multiLevelType w:val="multilevel"/>
     <w:tmpl w:val="0409001F"/>
@@ -10725,7 +10988,7 @@
       </w:pPr>
     </w:lvl>
   </w:abstractNum>
-  <w:abstractNum w:abstractNumId="17" w15:restartNumberingAfterBreak="0">
+  <w:abstractNum w:abstractNumId="18" w15:restartNumberingAfterBreak="0">
     <w:nsid w:val="44C56B41"/>
     <w:multiLevelType w:val="multilevel"/>
     <w:tmpl w:val="0409001F"/>
@@ -10811,7 +11074,7 @@
       </w:pPr>
     </w:lvl>
   </w:abstractNum>
-  <w:abstractNum w:abstractNumId="18" w15:restartNumberingAfterBreak="0">
+  <w:abstractNum w:abstractNumId="19" w15:restartNumberingAfterBreak="0">
     <w:nsid w:val="47751E77"/>
     <w:multiLevelType w:val="multilevel"/>
     <w:tmpl w:val="0A362CFC"/>
@@ -10960,7 +11223,7 @@
       </w:rPr>
     </w:lvl>
   </w:abstractNum>
-  <w:abstractNum w:abstractNumId="19" w15:restartNumberingAfterBreak="0">
+  <w:abstractNum w:abstractNumId="20" w15:restartNumberingAfterBreak="0">
     <w:nsid w:val="484E18D9"/>
     <w:multiLevelType w:val="multilevel"/>
     <w:tmpl w:val="0409001F"/>
@@ -11046,7 +11309,7 @@
       </w:pPr>
     </w:lvl>
   </w:abstractNum>
-  <w:abstractNum w:abstractNumId="20" w15:restartNumberingAfterBreak="0">
+  <w:abstractNum w:abstractNumId="21" w15:restartNumberingAfterBreak="0">
     <w:nsid w:val="495C1097"/>
     <w:multiLevelType w:val="multilevel"/>
     <w:tmpl w:val="0409001F"/>
@@ -11132,7 +11395,7 @@
       </w:pPr>
     </w:lvl>
   </w:abstractNum>
-  <w:abstractNum w:abstractNumId="21" w15:restartNumberingAfterBreak="0">
+  <w:abstractNum w:abstractNumId="22" w15:restartNumberingAfterBreak="0">
     <w:nsid w:val="49BC663F"/>
     <w:multiLevelType w:val="multilevel"/>
     <w:tmpl w:val="0409001F"/>
@@ -11218,7 +11481,7 @@
       </w:pPr>
     </w:lvl>
   </w:abstractNum>
-  <w:abstractNum w:abstractNumId="22" w15:restartNumberingAfterBreak="0">
+  <w:abstractNum w:abstractNumId="23" w15:restartNumberingAfterBreak="0">
     <w:nsid w:val="51B421D1"/>
     <w:multiLevelType w:val="multilevel"/>
     <w:tmpl w:val="0409001F"/>
@@ -11304,7 +11567,7 @@
       </w:pPr>
     </w:lvl>
   </w:abstractNum>
-  <w:abstractNum w:abstractNumId="23" w15:restartNumberingAfterBreak="0">
+  <w:abstractNum w:abstractNumId="24" w15:restartNumberingAfterBreak="0">
     <w:nsid w:val="539D68F6"/>
     <w:multiLevelType w:val="multilevel"/>
     <w:tmpl w:val="FE28CAF0"/>
@@ -11453,7 +11716,7 @@
       </w:rPr>
     </w:lvl>
   </w:abstractNum>
-  <w:abstractNum w:abstractNumId="24" w15:restartNumberingAfterBreak="0">
+  <w:abstractNum w:abstractNumId="25" w15:restartNumberingAfterBreak="0">
     <w:nsid w:val="53E820A3"/>
     <w:multiLevelType w:val="hybridMultilevel"/>
     <w:tmpl w:val="20780D40"/>
@@ -11542,7 +11805,7 @@
       </w:pPr>
     </w:lvl>
   </w:abstractNum>
-  <w:abstractNum w:abstractNumId="25" w15:restartNumberingAfterBreak="0">
+  <w:abstractNum w:abstractNumId="26" w15:restartNumberingAfterBreak="0">
     <w:nsid w:val="5639132D"/>
     <w:multiLevelType w:val="multilevel"/>
     <w:tmpl w:val="C80E73C4"/>
@@ -11691,7 +11954,7 @@
       </w:rPr>
     </w:lvl>
   </w:abstractNum>
-  <w:abstractNum w:abstractNumId="26" w15:restartNumberingAfterBreak="0">
+  <w:abstractNum w:abstractNumId="27" w15:restartNumberingAfterBreak="0">
     <w:nsid w:val="56B516B7"/>
     <w:multiLevelType w:val="hybridMultilevel"/>
     <w:tmpl w:val="2CBC9F0C"/>
@@ -11780,7 +12043,7 @@
       </w:pPr>
     </w:lvl>
   </w:abstractNum>
-  <w:abstractNum w:abstractNumId="27" w15:restartNumberingAfterBreak="0">
+  <w:abstractNum w:abstractNumId="28" w15:restartNumberingAfterBreak="0">
     <w:nsid w:val="57534E35"/>
     <w:multiLevelType w:val="multilevel"/>
     <w:tmpl w:val="398074EA"/>
@@ -11929,7 +12192,7 @@
       </w:rPr>
     </w:lvl>
   </w:abstractNum>
-  <w:abstractNum w:abstractNumId="28" w15:restartNumberingAfterBreak="0">
+  <w:abstractNum w:abstractNumId="29" w15:restartNumberingAfterBreak="0">
     <w:nsid w:val="59C401A8"/>
     <w:multiLevelType w:val="multilevel"/>
     <w:tmpl w:val="C80E73C4"/>
@@ -12078,7 +12341,7 @@
       </w:rPr>
     </w:lvl>
   </w:abstractNum>
-  <w:abstractNum w:abstractNumId="29" w15:restartNumberingAfterBreak="0">
+  <w:abstractNum w:abstractNumId="30" w15:restartNumberingAfterBreak="0">
     <w:nsid w:val="66912179"/>
     <w:multiLevelType w:val="multilevel"/>
     <w:tmpl w:val="0409001F"/>
@@ -12164,7 +12427,7 @@
       </w:pPr>
     </w:lvl>
   </w:abstractNum>
-  <w:abstractNum w:abstractNumId="30" w15:restartNumberingAfterBreak="0">
+  <w:abstractNum w:abstractNumId="31" w15:restartNumberingAfterBreak="0">
     <w:nsid w:val="6ABE5195"/>
     <w:multiLevelType w:val="multilevel"/>
     <w:tmpl w:val="0409001F"/>
@@ -12250,7 +12513,7 @@
       </w:pPr>
     </w:lvl>
   </w:abstractNum>
-  <w:abstractNum w:abstractNumId="31" w15:restartNumberingAfterBreak="0">
+  <w:abstractNum w:abstractNumId="32" w15:restartNumberingAfterBreak="0">
     <w:nsid w:val="6AE51F1E"/>
     <w:multiLevelType w:val="multilevel"/>
     <w:tmpl w:val="0409001F"/>
@@ -12336,7 +12599,7 @@
       </w:pPr>
     </w:lvl>
   </w:abstractNum>
-  <w:abstractNum w:abstractNumId="32" w15:restartNumberingAfterBreak="0">
+  <w:abstractNum w:abstractNumId="33" w15:restartNumberingAfterBreak="0">
     <w:nsid w:val="6BCD5544"/>
     <w:multiLevelType w:val="multilevel"/>
     <w:tmpl w:val="C80E73C4"/>
@@ -12485,7 +12748,7 @@
       </w:rPr>
     </w:lvl>
   </w:abstractNum>
-  <w:abstractNum w:abstractNumId="33" w15:restartNumberingAfterBreak="0">
+  <w:abstractNum w:abstractNumId="34" w15:restartNumberingAfterBreak="0">
     <w:nsid w:val="706C2DCB"/>
     <w:multiLevelType w:val="multilevel"/>
     <w:tmpl w:val="E59E5A38"/>
@@ -12634,7 +12897,7 @@
       </w:rPr>
     </w:lvl>
   </w:abstractNum>
-  <w:abstractNum w:abstractNumId="34" w15:restartNumberingAfterBreak="0">
+  <w:abstractNum w:abstractNumId="35" w15:restartNumberingAfterBreak="0">
     <w:nsid w:val="77652E75"/>
     <w:multiLevelType w:val="multilevel"/>
     <w:tmpl w:val="0409001F"/>
@@ -12720,7 +12983,7 @@
       </w:pPr>
     </w:lvl>
   </w:abstractNum>
-  <w:abstractNum w:abstractNumId="35" w15:restartNumberingAfterBreak="0">
+  <w:abstractNum w:abstractNumId="36" w15:restartNumberingAfterBreak="0">
     <w:nsid w:val="791E56DA"/>
     <w:multiLevelType w:val="multilevel"/>
     <w:tmpl w:val="0409001F"/>
@@ -12806,7 +13069,7 @@
       </w:pPr>
     </w:lvl>
   </w:abstractNum>
-  <w:abstractNum w:abstractNumId="36" w15:restartNumberingAfterBreak="0">
+  <w:abstractNum w:abstractNumId="37" w15:restartNumberingAfterBreak="0">
     <w:nsid w:val="7A87723D"/>
     <w:multiLevelType w:val="multilevel"/>
     <w:tmpl w:val="0409001F"/>
@@ -12893,37 +13156,37 @@
     </w:lvl>
   </w:abstractNum>
   <w:num w:numId="1">
-    <w:abstractNumId w:val="24"/>
+    <w:abstractNumId w:val="25"/>
   </w:num>
   <w:num w:numId="2">
-    <w:abstractNumId w:val="13"/>
+    <w:abstractNumId w:val="14"/>
   </w:num>
   <w:num w:numId="3">
     <w:abstractNumId w:val="7"/>
   </w:num>
   <w:num w:numId="4">
-    <w:abstractNumId w:val="15"/>
+    <w:abstractNumId w:val="16"/>
   </w:num>
   <w:num w:numId="5">
-    <w:abstractNumId w:val="36"/>
+    <w:abstractNumId w:val="37"/>
   </w:num>
   <w:num w:numId="6">
-    <w:abstractNumId w:val="22"/>
+    <w:abstractNumId w:val="23"/>
   </w:num>
   <w:num w:numId="7">
-    <w:abstractNumId w:val="32"/>
+    <w:abstractNumId w:val="33"/>
   </w:num>
   <w:num w:numId="8">
-    <w:abstractNumId w:val="23"/>
+    <w:abstractNumId w:val="24"/>
   </w:num>
   <w:num w:numId="9">
     <w:abstractNumId w:val="1"/>
   </w:num>
   <w:num w:numId="10">
-    <w:abstractNumId w:val="27"/>
+    <w:abstractNumId w:val="28"/>
   </w:num>
   <w:num w:numId="11">
-    <w:abstractNumId w:val="18"/>
+    <w:abstractNumId w:val="19"/>
   </w:num>
   <w:num w:numId="12">
     <w:abstractNumId w:val="4"/>
@@ -12932,7 +13195,7 @@
     <w:abstractNumId w:val="12"/>
   </w:num>
   <w:num w:numId="14">
-    <w:abstractNumId w:val="28"/>
+    <w:abstractNumId w:val="29"/>
   </w:num>
   <w:num w:numId="15">
     <w:abstractNumId w:val="9"/>
@@ -12947,22 +13210,22 @@
     <w:abstractNumId w:val="8"/>
   </w:num>
   <w:num w:numId="19">
-    <w:abstractNumId w:val="19"/>
+    <w:abstractNumId w:val="20"/>
   </w:num>
   <w:num w:numId="20">
-    <w:abstractNumId w:val="20"/>
+    <w:abstractNumId w:val="21"/>
   </w:num>
   <w:num w:numId="21">
     <w:abstractNumId w:val="10"/>
   </w:num>
   <w:num w:numId="22">
-    <w:abstractNumId w:val="14"/>
+    <w:abstractNumId w:val="15"/>
   </w:num>
   <w:num w:numId="23">
-    <w:abstractNumId w:val="17"/>
+    <w:abstractNumId w:val="18"/>
   </w:num>
   <w:num w:numId="24">
-    <w:abstractNumId w:val="29"/>
+    <w:abstractNumId w:val="30"/>
   </w:num>
   <w:num w:numId="25">
     <w:abstractNumId w:val="3"/>
@@ -12971,37 +13234,40 @@
     <w:abstractNumId w:val="6"/>
   </w:num>
   <w:num w:numId="27">
-    <w:abstractNumId w:val="33"/>
+    <w:abstractNumId w:val="34"/>
   </w:num>
   <w:num w:numId="28">
-    <w:abstractNumId w:val="25"/>
+    <w:abstractNumId w:val="26"/>
   </w:num>
   <w:num w:numId="29">
-    <w:abstractNumId w:val="34"/>
+    <w:abstractNumId w:val="35"/>
   </w:num>
   <w:num w:numId="30">
-    <w:abstractNumId w:val="21"/>
+    <w:abstractNumId w:val="22"/>
   </w:num>
   <w:num w:numId="31">
-    <w:abstractNumId w:val="26"/>
+    <w:abstractNumId w:val="27"/>
   </w:num>
   <w:num w:numId="32">
     <w:abstractNumId w:val="2"/>
   </w:num>
   <w:num w:numId="33">
-    <w:abstractNumId w:val="35"/>
+    <w:abstractNumId w:val="36"/>
   </w:num>
   <w:num w:numId="34">
     <w:abstractNumId w:val="0"/>
   </w:num>
   <w:num w:numId="35">
+    <w:abstractNumId w:val="32"/>
+  </w:num>
+  <w:num w:numId="36">
+    <w:abstractNumId w:val="17"/>
+  </w:num>
+  <w:num w:numId="37">
     <w:abstractNumId w:val="31"/>
   </w:num>
-  <w:num w:numId="36">
-    <w:abstractNumId w:val="16"/>
-  </w:num>
-  <w:num w:numId="37">
-    <w:abstractNumId w:val="30"/>
+  <w:num w:numId="38">
+    <w:abstractNumId w:val="13"/>
   </w:num>
 </w:numbering>
 </file>
@@ -14011,7 +14277,7 @@
 </file>
 
 <file path=customXml/itemProps1.xml><?xml version="1.0" encoding="utf-8"?>
-<ds:datastoreItem xmlns:ds="http://schemas.openxmlformats.org/officeDocument/2006/customXml" ds:itemID="{B556BD71-BF1A-4DED-9F0D-F4CD60AE6104}">
+<ds:datastoreItem xmlns:ds="http://schemas.openxmlformats.org/officeDocument/2006/customXml" ds:itemID="{EA60DE93-28A1-4857-BFBD-29C5A7699EDC}">
   <ds:schemaRefs>
     <ds:schemaRef ds:uri="http://schemas.openxmlformats.org/officeDocument/2006/bibliography"/>
   </ds:schemaRefs>

</xml_diff>